<commit_message>
Added stuff about cancel-button.
</commit_message>
<xml_diff>
--- a/dokumenter/Testspecifikation.docx
+++ b/dokumenter/Testspecifikation.docx
@@ -3049,6 +3049,18 @@
     </w:p>
     <w:p>
       <w:pPr>
+        <w:pStyle w:val="ListParagraph"/>
+        <w:numPr>
+          <w:ilvl w:val="0"/>
+          <w:numId w:val="1"/>
+        </w:numPr>
+      </w:pPr>
+      <w:r>
+        <w:t>Hvis børnene fortrød at ville placere et tal, brugte de ”Fjern tal”-knappen til at lukke dialogen med.</w:t>
+      </w:r>
+    </w:p>
+    <w:p>
+      <w:pPr>
         <w:pStyle w:val="Heading2"/>
       </w:pPr>
       <w:bookmarkStart w:id="8" w:name="_Toc168834482"/>
@@ -3068,6 +3080,11 @@
     <w:p>
       <w:r>
         <w:t>Desuden ændrede vi maskottens tekst når hjælpefunktionen viser et løsbart felt, så det af maskotten angives at feltet kun har én løsning.</w:t>
+      </w:r>
+    </w:p>
+    <w:p>
+      <w:r>
+        <w:t>Vi tilføjede også en ”Luk”-knap til nummervælgerdialogen, så ”Fjern tal” forhåbentlig vil blive brugt korrekt.</w:t>
       </w:r>
     </w:p>
     <w:p>
@@ -3542,9 +3559,6 @@
           </w:rPr>
           <w:alias w:val="Title"/>
           <w:id w:val="7227267"/>
-          <w:placeholder>
-            <w:docPart w:val="529BBAEBA6DB4B459E1A62A5B4E0B48A"/>
-          </w:placeholder>
           <w:dataBinding w:prefixMappings="xmlns:ns0='http://purl.org/dc/elements/1.1/' xmlns:ns1='http://schemas.openxmlformats.org/package/2006/metadata/core-properties' " w:xpath="/ns1:coreProperties[1]/ns0:title[1]" w:storeItemID="{6C3C8BC8-F283-45AE-878A-BAB7291924A1}"/>
           <w:text/>
         </w:sdtPr>
@@ -5585,7 +5599,7 @@
     <w:charset w:val="00"/>
     <w:family w:val="roman"/>
     <w:pitch w:val="variable"/>
-    <w:sig w:usb0="20002A87" w:usb1="80000000" w:usb2="00000008" w:usb3="00000000" w:csb0="000001FF" w:csb1="00000000"/>
+    <w:sig w:usb0="E0002AEF" w:usb1="C0007841" w:usb2="00000009" w:usb3="00000000" w:csb0="000001FF" w:csb1="00000000"/>
   </w:font>
   <w:font w:name="Calibri">
     <w:panose1 w:val="020F0502020204030204"/>
@@ -5598,15 +5612,16 @@
     <w:panose1 w:val="020B0604030504040204"/>
     <w:charset w:val="00"/>
     <w:family w:val="swiss"/>
+    <w:notTrueType/>
     <w:pitch w:val="variable"/>
-    <w:sig w:usb0="61002A87" w:usb1="80000000" w:usb2="00000008" w:usb3="00000000" w:csb0="000101FF" w:csb1="00000000"/>
+    <w:sig w:usb0="00000003" w:usb1="00000000" w:usb2="00000000" w:usb3="00000000" w:csb0="00000001" w:csb1="00000000"/>
   </w:font>
   <w:font w:name="Arial">
     <w:panose1 w:val="020B0604020202020204"/>
     <w:charset w:val="00"/>
     <w:family w:val="swiss"/>
     <w:pitch w:val="variable"/>
-    <w:sig w:usb0="20002A87" w:usb1="80000000" w:usb2="00000008" w:usb3="00000000" w:csb0="000001FF" w:csb1="00000000"/>
+    <w:sig w:usb0="E0002AFF" w:usb1="C0007843" w:usb2="00000009" w:usb3="00000000" w:csb0="000001FF" w:csb1="00000000"/>
   </w:font>
   <w:font w:name="Cambria">
     <w:panose1 w:val="02040503050406030204"/>
@@ -5634,6 +5649,7 @@
     <w:rsid w:val="00672736"/>
     <w:rsid w:val="006F0FD8"/>
     <w:rsid w:val="00CA2DBE"/>
+    <w:rsid w:val="00ED5B7B"/>
   </w:rsids>
   <m:mathPr>
     <m:mathFont m:val="Cambria Math"/>
@@ -5648,7 +5664,7 @@
     <m:intLim m:val="subSup"/>
     <m:naryLim m:val="undOvr"/>
   </m:mathPr>
-  <w:themeFontLang w:val="en-US"/>
+  <w:themeFontLang w:val="da-DK"/>
   <w:clrSchemeMapping w:bg1="light1" w:t1="dark1" w:bg2="light2" w:t2="dark2" w:accent1="accent1" w:accent2="accent2" w:accent3="accent3" w:accent4="accent4" w:accent5="accent5" w:accent6="accent6" w:hyperlink="hyperlink" w:followedHyperlink="followedHyperlink"/>
   <w:decimalSymbol w:val=","/>
   <w:listSeparator w:val=";"/>

</xml_diff>